<commit_message>
edit report for 1st practice
</commit_message>
<xml_diff>
--- a/semester_7/practice_1/Отчет.docx
+++ b/semester_7/practice_1/Отчет.docx
@@ -2886,9 +2886,6 @@
         </w:tabs>
         <w:ind w:firstLine="709"/>
         <w:jc w:val="both"/>
-        <w:rPr>
-          <w:lang w:val="en-US"/>
-        </w:rPr>
       </w:pPr>
       <w:r>
         <w:t>3 шаг. Отбор (</w:t>
@@ -2923,10 +2920,7 @@
         <w:t xml:space="preserve">Сохраним в новой популяции </w:t>
       </w:r>
       <w:r>
-        <w:t>одну</w:t>
-      </w:r>
-      <w:r>
-        <w:t xml:space="preserve"> элитную особь</w:t>
+        <w:t>одну элитную особь</w:t>
       </w:r>
       <w:r>
         <w:t xml:space="preserve"> </w:t>
@@ -2960,13 +2954,7 @@
         <w:jc w:val="both"/>
       </w:pPr>
       <w:r>
-        <w:t xml:space="preserve">Формируем пары для турниров (по 2–3 случайных особи, выбираем с наибольшей </w:t>
-      </w:r>
-      <w:r>
-        <w:t>приспособленностью</w:t>
-      </w:r>
-      <w:r>
-        <w:t>).</w:t>
+        <w:t>Формируем пары для турниров (по 2–3 случайных особи, выбираем с наибольшей приспособленностью).</w:t>
       </w:r>
     </w:p>
     <w:p>
@@ -3399,6 +3387,7 @@
             </w:pPr>
             <w:r>
               <w:rPr>
+                <w:color w:val="EE0000"/>
                 <w:sz w:val="28"/>
               </w:rPr>
               <w:t>01111</w:t>
@@ -3427,6 +3416,7 @@
             </w:pPr>
             <w:r>
               <w:rPr>
+                <w:color w:val="4472C4" w:themeColor="accent1"/>
                 <w:sz w:val="28"/>
               </w:rPr>
               <w:t>11110</w:t>
@@ -3519,18 +3509,35 @@
             </w:pPr>
             <w:r>
               <w:rPr>
+                <w:color w:val="EE0000"/>
                 <w:sz w:val="28"/>
               </w:rPr>
               <w:t>0</w:t>
             </w:r>
             <w:r>
               <w:rPr>
-                <w:sz w:val="28"/>
-              </w:rPr>
-              <w:t>111</w:t>
-            </w:r>
-            <w:r>
-              <w:rPr>
+                <w:color w:val="4472C4" w:themeColor="accent1"/>
+                <w:sz w:val="28"/>
+              </w:rPr>
+              <w:t>1</w:t>
+            </w:r>
+            <w:r>
+              <w:rPr>
+                <w:color w:val="EE0000"/>
+                <w:sz w:val="28"/>
+              </w:rPr>
+              <w:t>1</w:t>
+            </w:r>
+            <w:r>
+              <w:rPr>
+                <w:color w:val="4472C4" w:themeColor="accent1"/>
+                <w:sz w:val="28"/>
+              </w:rPr>
+              <w:t>1</w:t>
+            </w:r>
+            <w:r>
+              <w:rPr>
+                <w:color w:val="EE0000"/>
                 <w:sz w:val="28"/>
               </w:rPr>
               <w:t>0</w:t>
@@ -3587,9 +3594,38 @@
             </w:pPr>
             <w:r>
               <w:rPr>
-                <w:sz w:val="28"/>
-              </w:rPr>
-              <w:t>11111</w:t>
+                <w:color w:val="4472C4" w:themeColor="accent1"/>
+                <w:sz w:val="28"/>
+              </w:rPr>
+              <w:t>1</w:t>
+            </w:r>
+            <w:r>
+              <w:rPr>
+                <w:color w:val="EE0000"/>
+                <w:sz w:val="28"/>
+              </w:rPr>
+              <w:t>1</w:t>
+            </w:r>
+            <w:r>
+              <w:rPr>
+                <w:color w:val="4472C4" w:themeColor="accent1"/>
+                <w:sz w:val="28"/>
+              </w:rPr>
+              <w:t>1</w:t>
+            </w:r>
+            <w:r>
+              <w:rPr>
+                <w:color w:val="EE0000"/>
+                <w:sz w:val="28"/>
+              </w:rPr>
+              <w:t>1</w:t>
+            </w:r>
+            <w:r>
+              <w:rPr>
+                <w:color w:val="4472C4" w:themeColor="accent1"/>
+                <w:sz w:val="28"/>
+              </w:rPr>
+              <w:t>1</w:t>
             </w:r>
           </w:p>
         </w:tc>
@@ -3673,18 +3709,21 @@
             </w:pPr>
             <w:r>
               <w:rPr>
+                <w:color w:val="EE0000"/>
                 <w:sz w:val="28"/>
               </w:rPr>
               <w:t>1</w:t>
             </w:r>
             <w:r>
               <w:rPr>
+                <w:color w:val="EE0000"/>
                 <w:sz w:val="28"/>
               </w:rPr>
               <w:t>11</w:t>
             </w:r>
             <w:r>
               <w:rPr>
+                <w:color w:val="EE0000"/>
                 <w:sz w:val="28"/>
               </w:rPr>
               <w:t>01</w:t>
@@ -3713,6 +3752,7 @@
             </w:pPr>
             <w:r>
               <w:rPr>
+                <w:color w:val="4472C4" w:themeColor="accent1"/>
                 <w:sz w:val="28"/>
               </w:rPr>
               <w:t>01011</w:t>
@@ -3769,24 +3809,28 @@
             </w:pPr>
             <w:r>
               <w:rPr>
+                <w:color w:val="4472C4" w:themeColor="accent1"/>
                 <w:sz w:val="28"/>
               </w:rPr>
               <w:t>0</w:t>
             </w:r>
             <w:r>
               <w:rPr>
+                <w:color w:val="EE0000"/>
                 <w:sz w:val="28"/>
               </w:rPr>
               <w:t>11</w:t>
             </w:r>
             <w:r>
               <w:rPr>
+                <w:color w:val="0070C0"/>
                 <w:sz w:val="28"/>
               </w:rPr>
               <w:t>0</w:t>
             </w:r>
             <w:r>
               <w:rPr>
+                <w:color w:val="EE0000"/>
                 <w:sz w:val="28"/>
               </w:rPr>
               <w:t>1</w:t>
@@ -3843,9 +3887,31 @@
             </w:pPr>
             <w:r>
               <w:rPr>
-                <w:sz w:val="28"/>
-              </w:rPr>
-              <w:t>11011</w:t>
+                <w:color w:val="EE0000"/>
+                <w:sz w:val="28"/>
+              </w:rPr>
+              <w:t>1</w:t>
+            </w:r>
+            <w:r>
+              <w:rPr>
+                <w:color w:val="0070C0"/>
+                <w:sz w:val="28"/>
+              </w:rPr>
+              <w:t>10</w:t>
+            </w:r>
+            <w:r>
+              <w:rPr>
+                <w:color w:val="EE0000"/>
+                <w:sz w:val="28"/>
+              </w:rPr>
+              <w:t>1</w:t>
+            </w:r>
+            <w:r>
+              <w:rPr>
+                <w:color w:val="0070C0"/>
+                <w:sz w:val="28"/>
+              </w:rPr>
+              <w:t>1</w:t>
             </w:r>
           </w:p>
         </w:tc>
@@ -3929,6 +3995,7 @@
             </w:pPr>
             <w:r>
               <w:rPr>
+                <w:color w:val="EE0000"/>
                 <w:sz w:val="28"/>
               </w:rPr>
               <w:t>11001</w:t>
@@ -3957,6 +4024,7 @@
             </w:pPr>
             <w:r>
               <w:rPr>
+                <w:color w:val="4472C4" w:themeColor="accent1"/>
                 <w:sz w:val="28"/>
               </w:rPr>
               <w:t>11001</w:t>
@@ -4013,24 +4081,28 @@
             </w:pPr>
             <w:r>
               <w:rPr>
+                <w:color w:val="EE0000"/>
                 <w:sz w:val="28"/>
               </w:rPr>
               <w:t>1</w:t>
             </w:r>
             <w:r>
               <w:rPr>
+                <w:color w:val="EE0000"/>
                 <w:sz w:val="28"/>
               </w:rPr>
               <w:t>1</w:t>
             </w:r>
             <w:r>
               <w:rPr>
+                <w:color w:val="EE0000"/>
                 <w:sz w:val="28"/>
               </w:rPr>
               <w:t>00</w:t>
             </w:r>
             <w:r>
               <w:rPr>
+                <w:color w:val="EE0000"/>
                 <w:sz w:val="28"/>
               </w:rPr>
               <w:t>1</w:t>
@@ -4087,6 +4159,7 @@
             </w:pPr>
             <w:r>
               <w:rPr>
+                <w:color w:val="0070C0"/>
                 <w:sz w:val="28"/>
               </w:rPr>
               <w:t>11001</w:t>
@@ -4173,6 +4246,7 @@
             </w:pPr>
             <w:r>
               <w:rPr>
+                <w:color w:val="EE0000"/>
                 <w:sz w:val="28"/>
               </w:rPr>
               <w:t>11110</w:t>
@@ -4201,6 +4275,7 @@
             </w:pPr>
             <w:r>
               <w:rPr>
+                <w:color w:val="4472C4" w:themeColor="accent1"/>
                 <w:sz w:val="28"/>
               </w:rPr>
               <w:t>10011</w:t>
@@ -4253,25 +4328,43 @@
               <w:jc w:val="both"/>
               <w:rPr>
                 <w:sz w:val="28"/>
-              </w:rPr>
-            </w:pPr>
-            <w:r>
-              <w:rPr>
-                <w:sz w:val="28"/>
-              </w:rPr>
-              <w:t>10</w:t>
-            </w:r>
-            <w:r>
-              <w:rPr>
+                <w:lang w:val="en-US"/>
+              </w:rPr>
+            </w:pPr>
+            <w:r>
+              <w:rPr>
+                <w:color w:val="0070C0"/>
                 <w:sz w:val="28"/>
               </w:rPr>
               <w:t>1</w:t>
             </w:r>
             <w:r>
               <w:rPr>
-                <w:sz w:val="28"/>
-              </w:rPr>
-              <w:t>10</w:t>
+                <w:color w:val="EE0000"/>
+                <w:sz w:val="28"/>
+              </w:rPr>
+              <w:t>0</w:t>
+            </w:r>
+            <w:r>
+              <w:rPr>
+                <w:color w:val="0070C0"/>
+                <w:sz w:val="28"/>
+              </w:rPr>
+              <w:t>1</w:t>
+            </w:r>
+            <w:r>
+              <w:rPr>
+                <w:color w:val="EE0000"/>
+                <w:sz w:val="28"/>
+              </w:rPr>
+              <w:t>1</w:t>
+            </w:r>
+            <w:r>
+              <w:rPr>
+                <w:color w:val="0070C0"/>
+                <w:sz w:val="28"/>
+              </w:rPr>
+              <w:t>0</w:t>
             </w:r>
           </w:p>
         </w:tc>
@@ -4320,14 +4413,44 @@
               <w:suppressAutoHyphens/>
               <w:jc w:val="both"/>
               <w:rPr>
-                <w:sz w:val="28"/>
-              </w:rPr>
-            </w:pPr>
-            <w:r>
-              <w:rPr>
-                <w:sz w:val="28"/>
-              </w:rPr>
-              <w:t>11011</w:t>
+                <w:color w:val="EE0000"/>
+                <w:sz w:val="28"/>
+              </w:rPr>
+            </w:pPr>
+            <w:r>
+              <w:rPr>
+                <w:color w:val="EE0000"/>
+                <w:sz w:val="28"/>
+              </w:rPr>
+              <w:t>1</w:t>
+            </w:r>
+            <w:r>
+              <w:rPr>
+                <w:color w:val="0070C0"/>
+                <w:sz w:val="28"/>
+              </w:rPr>
+              <w:t>1</w:t>
+            </w:r>
+            <w:r>
+              <w:rPr>
+                <w:color w:val="EE0000"/>
+                <w:sz w:val="28"/>
+              </w:rPr>
+              <w:t>0</w:t>
+            </w:r>
+            <w:r>
+              <w:rPr>
+                <w:color w:val="0070C0"/>
+                <w:sz w:val="28"/>
+              </w:rPr>
+              <w:t>1</w:t>
+            </w:r>
+            <w:r>
+              <w:rPr>
+                <w:color w:val="EE0000"/>
+                <w:sz w:val="28"/>
+              </w:rPr>
+              <w:t>1</w:t>
             </w:r>
           </w:p>
         </w:tc>
@@ -4411,6 +4534,7 @@
             </w:pPr>
             <w:r>
               <w:rPr>
+                <w:color w:val="EE0000"/>
                 <w:sz w:val="28"/>
               </w:rPr>
               <w:t>01111</w:t>
@@ -4439,24 +4563,28 @@
             </w:pPr>
             <w:r>
               <w:rPr>
+                <w:color w:val="4472C4" w:themeColor="accent1"/>
                 <w:sz w:val="28"/>
               </w:rPr>
               <w:t>1</w:t>
             </w:r>
             <w:r>
               <w:rPr>
+                <w:color w:val="4472C4" w:themeColor="accent1"/>
                 <w:sz w:val="28"/>
               </w:rPr>
               <w:t>1</w:t>
             </w:r>
             <w:r>
               <w:rPr>
+                <w:color w:val="4472C4" w:themeColor="accent1"/>
                 <w:sz w:val="28"/>
               </w:rPr>
               <w:t>1</w:t>
             </w:r>
             <w:r>
               <w:rPr>
+                <w:color w:val="4472C4" w:themeColor="accent1"/>
                 <w:sz w:val="28"/>
               </w:rPr>
               <w:t>01</w:t>
@@ -4531,24 +4659,35 @@
             </w:pPr>
             <w:r>
               <w:rPr>
+                <w:color w:val="EE0000"/>
                 <w:sz w:val="28"/>
               </w:rPr>
               <w:t>0</w:t>
             </w:r>
             <w:r>
               <w:rPr>
-                <w:sz w:val="28"/>
-              </w:rPr>
-              <w:t>11</w:t>
-            </w:r>
-            <w:r>
-              <w:rPr>
+                <w:color w:val="0070C0"/>
+                <w:sz w:val="28"/>
+              </w:rPr>
+              <w:t>1</w:t>
+            </w:r>
+            <w:r>
+              <w:rPr>
+                <w:color w:val="EE0000"/>
+                <w:sz w:val="28"/>
+              </w:rPr>
+              <w:t>1</w:t>
+            </w:r>
+            <w:r>
+              <w:rPr>
+                <w:color w:val="0070C0"/>
                 <w:sz w:val="28"/>
               </w:rPr>
               <w:t>0</w:t>
             </w:r>
             <w:r>
               <w:rPr>
+                <w:color w:val="EE0000"/>
                 <w:sz w:val="28"/>
               </w:rPr>
               <w:t>1</w:t>
@@ -4605,21 +4744,38 @@
             </w:pPr>
             <w:r>
               <w:rPr>
+                <w:color w:val="0070C0"/>
                 <w:sz w:val="28"/>
               </w:rPr>
               <w:t>1</w:t>
             </w:r>
             <w:r>
               <w:rPr>
+                <w:color w:val="EE0000"/>
                 <w:sz w:val="28"/>
               </w:rPr>
               <w:t>1</w:t>
             </w:r>
             <w:r>
               <w:rPr>
-                <w:sz w:val="28"/>
-              </w:rPr>
-              <w:t>111</w:t>
+                <w:color w:val="0070C0"/>
+                <w:sz w:val="28"/>
+              </w:rPr>
+              <w:t>1</w:t>
+            </w:r>
+            <w:r>
+              <w:rPr>
+                <w:color w:val="EE0000"/>
+                <w:sz w:val="28"/>
+              </w:rPr>
+              <w:t>1</w:t>
+            </w:r>
+            <w:r>
+              <w:rPr>
+                <w:color w:val="0070C0"/>
+                <w:sz w:val="28"/>
+              </w:rPr>
+              <w:t>1</w:t>
             </w:r>
           </w:p>
         </w:tc>
@@ -4711,13 +4867,7 @@
         <w:t xml:space="preserve">, </w:t>
       </w:r>
       <w:r>
-        <w:t>2</w:t>
-      </w:r>
-      <w:r>
-        <w:t>–</w:t>
-      </w:r>
-      <w:r>
-        <w:t>4 бит в другую позицию)</w:t>
+        <w:t>2–4 бит в другую позицию)</w:t>
       </w:r>
       <w:r>
         <w:t>.</w:t>
@@ -4906,16 +5056,30 @@
             </w:pPr>
             <w:r>
               <w:rPr>
-                <w:sz w:val="28"/>
-              </w:rPr>
-              <w:t>0111</w:t>
-            </w:r>
-            <w:r>
-              <w:rPr>
+                <w:color w:val="EE0000"/>
                 <w:sz w:val="28"/>
               </w:rPr>
               <w:t>0</w:t>
             </w:r>
+            <w:r>
+              <w:rPr>
+                <w:color w:val="4472C4" w:themeColor="accent1"/>
+                <w:sz w:val="28"/>
+              </w:rPr>
+              <w:t>1</w:t>
+            </w:r>
+            <w:r>
+              <w:rPr>
+                <w:sz w:val="28"/>
+              </w:rPr>
+              <w:t>11</w:t>
+            </w:r>
+            <w:r>
+              <w:rPr>
+                <w:sz w:val="28"/>
+              </w:rPr>
+              <w:t>0</w:t>
+            </w:r>
           </w:p>
         </w:tc>
         <w:tc>
@@ -4940,12 +5104,14 @@
             </w:pPr>
             <w:r>
               <w:rPr>
+                <w:color w:val="4472C4" w:themeColor="accent1"/>
                 <w:sz w:val="28"/>
               </w:rPr>
               <w:t>1</w:t>
             </w:r>
             <w:r>
               <w:rPr>
+                <w:color w:val="EE0000"/>
                 <w:sz w:val="28"/>
               </w:rPr>
               <w:t>0</w:t>
@@ -5343,14 +5509,28 @@
               <w:rPr>
                 <w:sz w:val="28"/>
               </w:rPr>
-              <w:t>101</w:t>
-            </w:r>
-            <w:r>
-              <w:rPr>
-                <w:sz w:val="28"/>
-              </w:rPr>
               <w:t>1</w:t>
             </w:r>
+            <w:r>
+              <w:rPr>
+                <w:color w:val="EE0000"/>
+                <w:sz w:val="28"/>
+              </w:rPr>
+              <w:t>0</w:t>
+            </w:r>
+            <w:r>
+              <w:rPr>
+                <w:color w:val="4472C4" w:themeColor="accent1"/>
+                <w:sz w:val="28"/>
+              </w:rPr>
+              <w:t>1</w:t>
+            </w:r>
+            <w:r>
+              <w:rPr>
+                <w:sz w:val="28"/>
+              </w:rPr>
+              <w:t>1</w:t>
+            </w:r>
           </w:p>
         </w:tc>
         <w:tc>
@@ -5381,9 +5561,23 @@
             </w:r>
             <w:r>
               <w:rPr>
-                <w:sz w:val="28"/>
-              </w:rPr>
-              <w:t>101</w:t>
+                <w:color w:val="4472C4" w:themeColor="accent1"/>
+                <w:sz w:val="28"/>
+              </w:rPr>
+              <w:t>1</w:t>
+            </w:r>
+            <w:r>
+              <w:rPr>
+                <w:color w:val="EE0000"/>
+                <w:sz w:val="28"/>
+              </w:rPr>
+              <w:t>0</w:t>
+            </w:r>
+            <w:r>
+              <w:rPr>
+                <w:sz w:val="28"/>
+              </w:rPr>
+              <w:t>1</w:t>
             </w:r>
           </w:p>
         </w:tc>
@@ -6934,6 +7128,19 @@
               </w:rPr>
               <w:t>Из потомков</w:t>
             </w:r>
+            <w:r>
+              <w:rPr>
+                <w:sz w:val="28"/>
+                <w:lang w:val="en-US"/>
+              </w:rPr>
+              <w:t xml:space="preserve"> (</w:t>
+            </w:r>
+            <w:r>
+              <w:rPr>
+                <w:sz w:val="28"/>
+              </w:rPr>
+              <w:t>с мутацией)</w:t>
+            </w:r>
           </w:p>
         </w:tc>
       </w:tr>
@@ -6947,20 +7154,21 @@
               <w:bottom w:val="single" w:sz="4" w:space="0" w:color="auto"/>
               <w:right w:val="single" w:sz="4" w:space="0" w:color="auto"/>
             </w:tcBorders>
-            <w:hideMark/>
-          </w:tcPr>
-          <w:p>
-            <w:pPr>
-              <w:widowControl w:val="0"/>
-              <w:suppressAutoHyphens/>
-              <w:jc w:val="both"/>
-              <w:rPr>
-                <w:sz w:val="28"/>
-              </w:rPr>
-            </w:pPr>
-            <w:r>
-              <w:rPr>
-                <w:sz w:val="28"/>
+          </w:tcPr>
+          <w:p>
+            <w:pPr>
+              <w:widowControl w:val="0"/>
+              <w:suppressAutoHyphens/>
+              <w:jc w:val="both"/>
+              <w:rPr>
+                <w:sz w:val="28"/>
+                <w:lang w:val="en-US"/>
+              </w:rPr>
+            </w:pPr>
+            <w:r>
+              <w:rPr>
+                <w:sz w:val="28"/>
+                <w:lang w:val="en-US"/>
               </w:rPr>
               <w:t>4</w:t>
             </w:r>
@@ -6975,103 +7183,99 @@
               <w:bottom w:val="single" w:sz="4" w:space="0" w:color="auto"/>
               <w:right w:val="single" w:sz="4" w:space="0" w:color="auto"/>
             </w:tcBorders>
-            <w:hideMark/>
-          </w:tcPr>
-          <w:p>
-            <w:pPr>
-              <w:widowControl w:val="0"/>
-              <w:suppressAutoHyphens/>
-              <w:jc w:val="both"/>
+          </w:tcPr>
+          <w:p>
+            <w:pPr>
+              <w:widowControl w:val="0"/>
+              <w:suppressAutoHyphens/>
+              <w:jc w:val="both"/>
+              <w:rPr>
+                <w:sz w:val="28"/>
+              </w:rPr>
+            </w:pPr>
+            <w:r>
+              <w:rPr>
+                <w:sz w:val="28"/>
+              </w:rPr>
+              <w:t>11</w:t>
+            </w:r>
+            <w:r>
               <w:rPr>
                 <w:sz w:val="28"/>
                 <w:lang w:val="en-US"/>
               </w:rPr>
-            </w:pPr>
+              <w:t>0</w:t>
+            </w:r>
+            <w:r>
+              <w:rPr>
+                <w:sz w:val="28"/>
+              </w:rPr>
+              <w:t>1</w:t>
+            </w:r>
             <w:r>
               <w:rPr>
                 <w:sz w:val="28"/>
                 <w:lang w:val="en-US"/>
               </w:rPr>
-              <w:t>10</w:t>
-            </w:r>
-            <w:r>
-              <w:rPr>
-                <w:sz w:val="28"/>
-              </w:rPr>
               <w:t>1</w:t>
             </w:r>
-            <w:r>
-              <w:rPr>
-                <w:sz w:val="28"/>
-              </w:rPr>
-              <w:t>1</w:t>
-            </w:r>
-            <w:r>
+          </w:p>
+        </w:tc>
+        <w:tc>
+          <w:tcPr>
+            <w:tcW w:w="747" w:type="pct"/>
+            <w:tcBorders>
+              <w:top w:val="single" w:sz="4" w:space="0" w:color="auto"/>
+              <w:left w:val="single" w:sz="4" w:space="0" w:color="auto"/>
+              <w:bottom w:val="single" w:sz="4" w:space="0" w:color="auto"/>
+              <w:right w:val="single" w:sz="4" w:space="0" w:color="auto"/>
+            </w:tcBorders>
+          </w:tcPr>
+          <w:p>
+            <w:pPr>
+              <w:widowControl w:val="0"/>
+              <w:suppressAutoHyphens/>
+              <w:jc w:val="both"/>
               <w:rPr>
                 <w:sz w:val="28"/>
                 <w:lang w:val="en-US"/>
               </w:rPr>
-              <w:t>0</w:t>
-            </w:r>
-          </w:p>
-        </w:tc>
-        <w:tc>
-          <w:tcPr>
-            <w:tcW w:w="747" w:type="pct"/>
-            <w:tcBorders>
-              <w:top w:val="single" w:sz="4" w:space="0" w:color="auto"/>
-              <w:left w:val="single" w:sz="4" w:space="0" w:color="auto"/>
-              <w:bottom w:val="single" w:sz="4" w:space="0" w:color="auto"/>
-              <w:right w:val="single" w:sz="4" w:space="0" w:color="auto"/>
-            </w:tcBorders>
-            <w:hideMark/>
-          </w:tcPr>
-          <w:p>
-            <w:pPr>
-              <w:widowControl w:val="0"/>
-              <w:suppressAutoHyphens/>
-              <w:jc w:val="both"/>
+            </w:pPr>
+            <w:r>
               <w:rPr>
                 <w:sz w:val="28"/>
                 <w:lang w:val="en-US"/>
               </w:rPr>
-            </w:pPr>
-            <w:r>
+              <w:t>4</w:t>
+            </w:r>
+          </w:p>
+        </w:tc>
+        <w:tc>
+          <w:tcPr>
+            <w:tcW w:w="809" w:type="pct"/>
+            <w:tcBorders>
+              <w:top w:val="single" w:sz="4" w:space="0" w:color="auto"/>
+              <w:left w:val="single" w:sz="4" w:space="0" w:color="auto"/>
+              <w:bottom w:val="single" w:sz="4" w:space="0" w:color="auto"/>
+              <w:right w:val="single" w:sz="4" w:space="0" w:color="auto"/>
+            </w:tcBorders>
+          </w:tcPr>
+          <w:p>
+            <w:pPr>
+              <w:widowControl w:val="0"/>
+              <w:suppressAutoHyphens/>
+              <w:jc w:val="both"/>
               <w:rPr>
                 <w:sz w:val="28"/>
                 <w:lang w:val="en-US"/>
               </w:rPr>
-              <w:t>3</w:t>
-            </w:r>
-          </w:p>
-        </w:tc>
-        <w:tc>
-          <w:tcPr>
-            <w:tcW w:w="809" w:type="pct"/>
-            <w:tcBorders>
-              <w:top w:val="single" w:sz="4" w:space="0" w:color="auto"/>
-              <w:left w:val="single" w:sz="4" w:space="0" w:color="auto"/>
-              <w:bottom w:val="single" w:sz="4" w:space="0" w:color="auto"/>
-              <w:right w:val="single" w:sz="4" w:space="0" w:color="auto"/>
-            </w:tcBorders>
-            <w:hideMark/>
-          </w:tcPr>
-          <w:p>
-            <w:pPr>
-              <w:widowControl w:val="0"/>
-              <w:suppressAutoHyphens/>
-              <w:jc w:val="both"/>
+            </w:pPr>
+            <w:r>
               <w:rPr>
                 <w:sz w:val="28"/>
                 <w:lang w:val="en-US"/>
               </w:rPr>
-            </w:pPr>
-            <w:r>
-              <w:rPr>
-                <w:sz w:val="28"/>
-                <w:lang w:val="en-US"/>
-              </w:rPr>
-              <w:t>0,3</w:t>
+              <w:t>0,4</w:t>
             </w:r>
           </w:p>
         </w:tc>
@@ -7084,7 +7288,6 @@
               <w:bottom w:val="single" w:sz="4" w:space="0" w:color="auto"/>
               <w:right w:val="single" w:sz="4" w:space="0" w:color="auto"/>
             </w:tcBorders>
-            <w:hideMark/>
           </w:tcPr>
           <w:p>
             <w:pPr>
@@ -7114,20 +7317,21 @@
               <w:bottom w:val="single" w:sz="4" w:space="0" w:color="auto"/>
               <w:right w:val="single" w:sz="4" w:space="0" w:color="auto"/>
             </w:tcBorders>
-            <w:hideMark/>
-          </w:tcPr>
-          <w:p>
-            <w:pPr>
-              <w:widowControl w:val="0"/>
-              <w:suppressAutoHyphens/>
-              <w:jc w:val="both"/>
-              <w:rPr>
-                <w:sz w:val="28"/>
-              </w:rPr>
-            </w:pPr>
-            <w:r>
-              <w:rPr>
-                <w:sz w:val="28"/>
+          </w:tcPr>
+          <w:p>
+            <w:pPr>
+              <w:widowControl w:val="0"/>
+              <w:suppressAutoHyphens/>
+              <w:jc w:val="both"/>
+              <w:rPr>
+                <w:sz w:val="28"/>
+                <w:lang w:val="en-US"/>
+              </w:rPr>
+            </w:pPr>
+            <w:r>
+              <w:rPr>
+                <w:sz w:val="28"/>
+                <w:lang w:val="en-US"/>
               </w:rPr>
               <w:t>5</w:t>
             </w:r>
@@ -7142,36 +7346,42 @@
               <w:bottom w:val="single" w:sz="4" w:space="0" w:color="auto"/>
               <w:right w:val="single" w:sz="4" w:space="0" w:color="auto"/>
             </w:tcBorders>
-            <w:hideMark/>
-          </w:tcPr>
-          <w:p>
-            <w:pPr>
-              <w:widowControl w:val="0"/>
-              <w:suppressAutoHyphens/>
-              <w:jc w:val="both"/>
-              <w:rPr>
-                <w:sz w:val="28"/>
-              </w:rPr>
-            </w:pPr>
-            <w:r>
-              <w:rPr>
-                <w:sz w:val="28"/>
-              </w:rPr>
-              <w:t>011</w:t>
+          </w:tcPr>
+          <w:p>
+            <w:pPr>
+              <w:widowControl w:val="0"/>
+              <w:suppressAutoHyphens/>
+              <w:jc w:val="both"/>
+              <w:rPr>
+                <w:sz w:val="28"/>
+              </w:rPr>
+            </w:pPr>
+            <w:r>
+              <w:rPr>
+                <w:sz w:val="28"/>
+              </w:rPr>
+              <w:t>1</w:t>
             </w:r>
             <w:r>
               <w:rPr>
                 <w:sz w:val="28"/>
                 <w:lang w:val="en-US"/>
               </w:rPr>
-              <w:t>0</w:t>
-            </w:r>
-            <w:r>
-              <w:rPr>
-                <w:sz w:val="28"/>
-              </w:rPr>
               <w:t>1</w:t>
             </w:r>
+            <w:r>
+              <w:rPr>
+                <w:sz w:val="28"/>
+              </w:rPr>
+              <w:t>1</w:t>
+            </w:r>
+            <w:r>
+              <w:rPr>
+                <w:sz w:val="28"/>
+                <w:lang w:val="en-US"/>
+              </w:rPr>
+              <w:t>01</w:t>
+            </w:r>
           </w:p>
         </w:tc>
         <w:tc>
@@ -7183,7 +7393,6 @@
               <w:bottom w:val="single" w:sz="4" w:space="0" w:color="auto"/>
               <w:right w:val="single" w:sz="4" w:space="0" w:color="auto"/>
             </w:tcBorders>
-            <w:hideMark/>
           </w:tcPr>
           <w:p>
             <w:pPr>
@@ -7200,7 +7409,7 @@
                 <w:sz w:val="28"/>
                 <w:lang w:val="en-US"/>
               </w:rPr>
-              <w:t>3</w:t>
+              <w:t>4</w:t>
             </w:r>
           </w:p>
         </w:tc>
@@ -7213,7 +7422,6 @@
               <w:bottom w:val="single" w:sz="4" w:space="0" w:color="auto"/>
               <w:right w:val="single" w:sz="4" w:space="0" w:color="auto"/>
             </w:tcBorders>
-            <w:hideMark/>
           </w:tcPr>
           <w:p>
             <w:pPr>
@@ -7230,7 +7438,7 @@
                 <w:sz w:val="28"/>
                 <w:lang w:val="en-US"/>
               </w:rPr>
-              <w:t>0,3</w:t>
+              <w:t>0,4</w:t>
             </w:r>
           </w:p>
         </w:tc>
@@ -7243,22 +7451,27 @@
               <w:bottom w:val="single" w:sz="4" w:space="0" w:color="auto"/>
               <w:right w:val="single" w:sz="4" w:space="0" w:color="auto"/>
             </w:tcBorders>
-            <w:hideMark/>
-          </w:tcPr>
-          <w:p>
-            <w:pPr>
-              <w:widowControl w:val="0"/>
-              <w:suppressAutoHyphens/>
-              <w:jc w:val="both"/>
-              <w:rPr>
-                <w:sz w:val="28"/>
-              </w:rPr>
-            </w:pPr>
-            <w:r>
-              <w:rPr>
-                <w:sz w:val="28"/>
-              </w:rPr>
-              <w:t>Из потомков</w:t>
+          </w:tcPr>
+          <w:p>
+            <w:pPr>
+              <w:widowControl w:val="0"/>
+              <w:suppressAutoHyphens/>
+              <w:jc w:val="both"/>
+              <w:rPr>
+                <w:sz w:val="28"/>
+              </w:rPr>
+            </w:pPr>
+            <w:r>
+              <w:rPr>
+                <w:sz w:val="28"/>
+              </w:rPr>
+              <w:t xml:space="preserve">Из </w:t>
+            </w:r>
+            <w:r>
+              <w:rPr>
+                <w:sz w:val="28"/>
+              </w:rPr>
+              <w:t>родителей</w:t>
             </w:r>
           </w:p>
         </w:tc>
@@ -7282,11 +7495,13 @@
               <w:jc w:val="both"/>
               <w:rPr>
                 <w:sz w:val="28"/>
-              </w:rPr>
-            </w:pPr>
-            <w:r>
-              <w:rPr>
-                <w:sz w:val="28"/>
+                <w:lang w:val="en-US"/>
+              </w:rPr>
+            </w:pPr>
+            <w:r>
+              <w:rPr>
+                <w:sz w:val="28"/>
+                <w:lang w:val="en-US"/>
               </w:rPr>
               <w:t>6</w:t>
             </w:r>
@@ -7316,6 +7531,13 @@
             <w:r>
               <w:rPr>
                 <w:sz w:val="28"/>
+                <w:lang w:val="en-US"/>
+              </w:rPr>
+              <w:t>10</w:t>
+            </w:r>
+            <w:r>
+              <w:rPr>
+                <w:sz w:val="28"/>
               </w:rPr>
               <w:t>11</w:t>
             </w:r>
@@ -7326,78 +7548,65 @@
               </w:rPr>
               <w:t>0</w:t>
             </w:r>
-            <w:r>
-              <w:rPr>
-                <w:sz w:val="28"/>
-              </w:rPr>
-              <w:t>1</w:t>
-            </w:r>
-            <w:r>
+          </w:p>
+        </w:tc>
+        <w:tc>
+          <w:tcPr>
+            <w:tcW w:w="747" w:type="pct"/>
+            <w:tcBorders>
+              <w:top w:val="single" w:sz="4" w:space="0" w:color="auto"/>
+              <w:left w:val="single" w:sz="4" w:space="0" w:color="auto"/>
+              <w:bottom w:val="single" w:sz="4" w:space="0" w:color="auto"/>
+              <w:right w:val="single" w:sz="4" w:space="0" w:color="auto"/>
+            </w:tcBorders>
+            <w:hideMark/>
+          </w:tcPr>
+          <w:p>
+            <w:pPr>
+              <w:widowControl w:val="0"/>
+              <w:suppressAutoHyphens/>
+              <w:jc w:val="both"/>
               <w:rPr>
                 <w:sz w:val="28"/>
                 <w:lang w:val="en-US"/>
               </w:rPr>
-              <w:t>1</w:t>
-            </w:r>
-          </w:p>
-        </w:tc>
-        <w:tc>
-          <w:tcPr>
-            <w:tcW w:w="747" w:type="pct"/>
-            <w:tcBorders>
-              <w:top w:val="single" w:sz="4" w:space="0" w:color="auto"/>
-              <w:left w:val="single" w:sz="4" w:space="0" w:color="auto"/>
-              <w:bottom w:val="single" w:sz="4" w:space="0" w:color="auto"/>
-              <w:right w:val="single" w:sz="4" w:space="0" w:color="auto"/>
-            </w:tcBorders>
-            <w:hideMark/>
-          </w:tcPr>
-          <w:p>
-            <w:pPr>
-              <w:widowControl w:val="0"/>
-              <w:suppressAutoHyphens/>
-              <w:jc w:val="both"/>
+            </w:pPr>
+            <w:r>
               <w:rPr>
                 <w:sz w:val="28"/>
                 <w:lang w:val="en-US"/>
               </w:rPr>
-            </w:pPr>
-            <w:r>
+              <w:t>3</w:t>
+            </w:r>
+          </w:p>
+        </w:tc>
+        <w:tc>
+          <w:tcPr>
+            <w:tcW w:w="809" w:type="pct"/>
+            <w:tcBorders>
+              <w:top w:val="single" w:sz="4" w:space="0" w:color="auto"/>
+              <w:left w:val="single" w:sz="4" w:space="0" w:color="auto"/>
+              <w:bottom w:val="single" w:sz="4" w:space="0" w:color="auto"/>
+              <w:right w:val="single" w:sz="4" w:space="0" w:color="auto"/>
+            </w:tcBorders>
+            <w:hideMark/>
+          </w:tcPr>
+          <w:p>
+            <w:pPr>
+              <w:widowControl w:val="0"/>
+              <w:suppressAutoHyphens/>
+              <w:jc w:val="both"/>
               <w:rPr>
                 <w:sz w:val="28"/>
                 <w:lang w:val="en-US"/>
               </w:rPr>
-              <w:t>4</w:t>
-            </w:r>
-          </w:p>
-        </w:tc>
-        <w:tc>
-          <w:tcPr>
-            <w:tcW w:w="809" w:type="pct"/>
-            <w:tcBorders>
-              <w:top w:val="single" w:sz="4" w:space="0" w:color="auto"/>
-              <w:left w:val="single" w:sz="4" w:space="0" w:color="auto"/>
-              <w:bottom w:val="single" w:sz="4" w:space="0" w:color="auto"/>
-              <w:right w:val="single" w:sz="4" w:space="0" w:color="auto"/>
-            </w:tcBorders>
-            <w:hideMark/>
-          </w:tcPr>
-          <w:p>
-            <w:pPr>
-              <w:widowControl w:val="0"/>
-              <w:suppressAutoHyphens/>
-              <w:jc w:val="both"/>
+            </w:pPr>
+            <w:r>
               <w:rPr>
                 <w:sz w:val="28"/>
                 <w:lang w:val="en-US"/>
               </w:rPr>
-            </w:pPr>
-            <w:r>
-              <w:rPr>
-                <w:sz w:val="28"/>
-                <w:lang w:val="en-US"/>
-              </w:rPr>
-              <w:t>0,4</w:t>
+              <w:t>0,3</w:t>
             </w:r>
           </w:p>
         </w:tc>
@@ -7426,6 +7635,12 @@
                 <w:sz w:val="28"/>
               </w:rPr>
               <w:t>Из потомков</w:t>
+            </w:r>
+            <w:r>
+              <w:rPr>
+                <w:sz w:val="28"/>
+              </w:rPr>
+              <w:t xml:space="preserve"> (с мутацией)</w:t>
             </w:r>
           </w:p>
         </w:tc>
@@ -7449,11 +7664,13 @@
               <w:jc w:val="both"/>
               <w:rPr>
                 <w:sz w:val="28"/>
-              </w:rPr>
-            </w:pPr>
-            <w:r>
-              <w:rPr>
-                <w:sz w:val="28"/>
+                <w:lang w:val="en-US"/>
+              </w:rPr>
+            </w:pPr>
+            <w:r>
+              <w:rPr>
+                <w:sz w:val="28"/>
+                <w:lang w:val="en-US"/>
               </w:rPr>
               <w:t>7</w:t>
             </w:r>
@@ -7483,7 +7700,7 @@
               <w:rPr>
                 <w:sz w:val="28"/>
               </w:rPr>
-              <w:t>11</w:t>
+              <w:t>011</w:t>
             </w:r>
             <w:r>
               <w:rPr>
@@ -7496,7 +7713,7 @@
               <w:rPr>
                 <w:sz w:val="28"/>
               </w:rPr>
-              <w:t>01</w:t>
+              <w:t>1</w:t>
             </w:r>
           </w:p>
         </w:tc>
@@ -7584,7 +7801,7 @@
               <w:rPr>
                 <w:sz w:val="28"/>
               </w:rPr>
-              <w:t>Из родителей</w:t>
+              <w:t>Из потомков</w:t>
             </w:r>
           </w:p>
         </w:tc>
@@ -7608,11 +7825,13 @@
               <w:jc w:val="both"/>
               <w:rPr>
                 <w:sz w:val="28"/>
-              </w:rPr>
-            </w:pPr>
-            <w:r>
-              <w:rPr>
-                <w:sz w:val="28"/>
+                <w:lang w:val="en-US"/>
+              </w:rPr>
+            </w:pPr>
+            <w:r>
+              <w:rPr>
+                <w:sz w:val="28"/>
+                <w:lang w:val="en-US"/>
               </w:rPr>
               <w:t>8</w:t>
             </w:r>
@@ -7636,80 +7855,85 @@
               <w:jc w:val="both"/>
               <w:rPr>
                 <w:sz w:val="28"/>
+              </w:rPr>
+            </w:pPr>
+            <w:r>
+              <w:rPr>
+                <w:sz w:val="28"/>
+              </w:rPr>
+              <w:t>11</w:t>
+            </w:r>
+            <w:r>
+              <w:rPr>
+                <w:sz w:val="28"/>
                 <w:lang w:val="en-US"/>
               </w:rPr>
-            </w:pPr>
-            <w:r>
-              <w:rPr>
-                <w:sz w:val="28"/>
-              </w:rPr>
-              <w:t>1</w:t>
-            </w:r>
-            <w:r>
+              <w:t>0</w:t>
+            </w:r>
+            <w:r>
+              <w:rPr>
+                <w:sz w:val="28"/>
+              </w:rPr>
+              <w:t>01</w:t>
+            </w:r>
+          </w:p>
+        </w:tc>
+        <w:tc>
+          <w:tcPr>
+            <w:tcW w:w="747" w:type="pct"/>
+            <w:tcBorders>
+              <w:top w:val="single" w:sz="4" w:space="0" w:color="auto"/>
+              <w:left w:val="single" w:sz="4" w:space="0" w:color="auto"/>
+              <w:bottom w:val="single" w:sz="4" w:space="0" w:color="auto"/>
+              <w:right w:val="single" w:sz="4" w:space="0" w:color="auto"/>
+            </w:tcBorders>
+            <w:hideMark/>
+          </w:tcPr>
+          <w:p>
+            <w:pPr>
+              <w:widowControl w:val="0"/>
+              <w:suppressAutoHyphens/>
+              <w:jc w:val="both"/>
               <w:rPr>
                 <w:sz w:val="28"/>
                 <w:lang w:val="en-US"/>
               </w:rPr>
-              <w:t>1001</w:t>
-            </w:r>
-          </w:p>
-        </w:tc>
-        <w:tc>
-          <w:tcPr>
-            <w:tcW w:w="747" w:type="pct"/>
-            <w:tcBorders>
-              <w:top w:val="single" w:sz="4" w:space="0" w:color="auto"/>
-              <w:left w:val="single" w:sz="4" w:space="0" w:color="auto"/>
-              <w:bottom w:val="single" w:sz="4" w:space="0" w:color="auto"/>
-              <w:right w:val="single" w:sz="4" w:space="0" w:color="auto"/>
-            </w:tcBorders>
-            <w:hideMark/>
-          </w:tcPr>
-          <w:p>
-            <w:pPr>
-              <w:widowControl w:val="0"/>
-              <w:suppressAutoHyphens/>
-              <w:jc w:val="both"/>
+            </w:pPr>
+            <w:r>
               <w:rPr>
                 <w:sz w:val="28"/>
                 <w:lang w:val="en-US"/>
               </w:rPr>
-            </w:pPr>
-            <w:r>
+              <w:t>3</w:t>
+            </w:r>
+          </w:p>
+        </w:tc>
+        <w:tc>
+          <w:tcPr>
+            <w:tcW w:w="809" w:type="pct"/>
+            <w:tcBorders>
+              <w:top w:val="single" w:sz="4" w:space="0" w:color="auto"/>
+              <w:left w:val="single" w:sz="4" w:space="0" w:color="auto"/>
+              <w:bottom w:val="single" w:sz="4" w:space="0" w:color="auto"/>
+              <w:right w:val="single" w:sz="4" w:space="0" w:color="auto"/>
+            </w:tcBorders>
+            <w:hideMark/>
+          </w:tcPr>
+          <w:p>
+            <w:pPr>
+              <w:widowControl w:val="0"/>
+              <w:suppressAutoHyphens/>
+              <w:jc w:val="both"/>
               <w:rPr>
                 <w:sz w:val="28"/>
                 <w:lang w:val="en-US"/>
               </w:rPr>
-              <w:t>3</w:t>
-            </w:r>
-          </w:p>
-        </w:tc>
-        <w:tc>
-          <w:tcPr>
-            <w:tcW w:w="809" w:type="pct"/>
-            <w:tcBorders>
-              <w:top w:val="single" w:sz="4" w:space="0" w:color="auto"/>
-              <w:left w:val="single" w:sz="4" w:space="0" w:color="auto"/>
-              <w:bottom w:val="single" w:sz="4" w:space="0" w:color="auto"/>
-              <w:right w:val="single" w:sz="4" w:space="0" w:color="auto"/>
-            </w:tcBorders>
-            <w:hideMark/>
-          </w:tcPr>
-          <w:p>
-            <w:pPr>
-              <w:widowControl w:val="0"/>
-              <w:suppressAutoHyphens/>
-              <w:jc w:val="both"/>
+            </w:pPr>
+            <w:r>
               <w:rPr>
                 <w:sz w:val="28"/>
                 <w:lang w:val="en-US"/>
               </w:rPr>
-            </w:pPr>
-            <w:r>
-              <w:rPr>
-                <w:sz w:val="28"/>
-                <w:lang w:val="en-US"/>
-              </w:rPr>
               <w:t>0,3</w:t>
             </w:r>
           </w:p>
@@ -7738,13 +7962,7 @@
               <w:rPr>
                 <w:sz w:val="28"/>
               </w:rPr>
-              <w:t xml:space="preserve">Из </w:t>
-            </w:r>
-            <w:r>
-              <w:rPr>
-                <w:sz w:val="28"/>
-              </w:rPr>
-              <w:t>родителей</w:t>
+              <w:t>Из родителей</w:t>
             </w:r>
           </w:p>
         </w:tc>
@@ -7768,11 +7986,13 @@
               <w:jc w:val="both"/>
               <w:rPr>
                 <w:sz w:val="28"/>
-              </w:rPr>
-            </w:pPr>
-            <w:r>
-              <w:rPr>
-                <w:sz w:val="28"/>
+                <w:lang w:val="en-US"/>
+              </w:rPr>
+            </w:pPr>
+            <w:r>
+              <w:rPr>
+                <w:sz w:val="28"/>
+                <w:lang w:val="en-US"/>
               </w:rPr>
               <w:t>9</w:t>
             </w:r>
@@ -7796,13 +8016,21 @@
               <w:jc w:val="both"/>
               <w:rPr>
                 <w:sz w:val="28"/>
-              </w:rPr>
-            </w:pPr>
-            <w:r>
-              <w:rPr>
-                <w:sz w:val="28"/>
-              </w:rPr>
-              <w:t>01101</w:t>
+                <w:lang w:val="en-US"/>
+              </w:rPr>
+            </w:pPr>
+            <w:r>
+              <w:rPr>
+                <w:sz w:val="28"/>
+              </w:rPr>
+              <w:t>1</w:t>
+            </w:r>
+            <w:r>
+              <w:rPr>
+                <w:sz w:val="28"/>
+                <w:lang w:val="en-US"/>
+              </w:rPr>
+              <w:t>1001</w:t>
             </w:r>
           </w:p>
         </w:tc>
@@ -7920,11 +8148,13 @@
               <w:jc w:val="both"/>
               <w:rPr>
                 <w:sz w:val="28"/>
-              </w:rPr>
-            </w:pPr>
-            <w:r>
-              <w:rPr>
-                <w:sz w:val="28"/>
+                <w:lang w:val="en-US"/>
+              </w:rPr>
+            </w:pPr>
+            <w:r>
+              <w:rPr>
+                <w:sz w:val="28"/>
+                <w:lang w:val="en-US"/>
               </w:rPr>
               <w:t>10</w:t>
             </w:r>
@@ -7948,94 +8178,73 @@
               <w:jc w:val="both"/>
               <w:rPr>
                 <w:sz w:val="28"/>
+              </w:rPr>
+            </w:pPr>
+            <w:r>
+              <w:rPr>
+                <w:sz w:val="28"/>
+              </w:rPr>
+              <w:t>01101</w:t>
+            </w:r>
+          </w:p>
+        </w:tc>
+        <w:tc>
+          <w:tcPr>
+            <w:tcW w:w="747" w:type="pct"/>
+            <w:tcBorders>
+              <w:top w:val="single" w:sz="4" w:space="0" w:color="auto"/>
+              <w:left w:val="single" w:sz="4" w:space="0" w:color="auto"/>
+              <w:bottom w:val="single" w:sz="4" w:space="0" w:color="auto"/>
+              <w:right w:val="single" w:sz="4" w:space="0" w:color="auto"/>
+            </w:tcBorders>
+            <w:hideMark/>
+          </w:tcPr>
+          <w:p>
+            <w:pPr>
+              <w:widowControl w:val="0"/>
+              <w:suppressAutoHyphens/>
+              <w:jc w:val="both"/>
+              <w:rPr>
+                <w:sz w:val="28"/>
                 <w:lang w:val="en-US"/>
               </w:rPr>
             </w:pPr>
             <w:r>
               <w:rPr>
                 <w:sz w:val="28"/>
-              </w:rPr>
-              <w:t>1</w:t>
-            </w:r>
-            <w:r>
-              <w:rPr>
-                <w:sz w:val="28"/>
                 <w:lang w:val="en-US"/>
               </w:rPr>
-              <w:t>1</w:t>
-            </w:r>
-            <w:r>
-              <w:rPr>
-                <w:sz w:val="28"/>
-              </w:rPr>
-              <w:t>1</w:t>
-            </w:r>
-            <w:r>
+              <w:t>3</w:t>
+            </w:r>
+          </w:p>
+        </w:tc>
+        <w:tc>
+          <w:tcPr>
+            <w:tcW w:w="809" w:type="pct"/>
+            <w:tcBorders>
+              <w:top w:val="single" w:sz="4" w:space="0" w:color="auto"/>
+              <w:left w:val="single" w:sz="4" w:space="0" w:color="auto"/>
+              <w:bottom w:val="single" w:sz="4" w:space="0" w:color="auto"/>
+              <w:right w:val="single" w:sz="4" w:space="0" w:color="auto"/>
+            </w:tcBorders>
+            <w:hideMark/>
+          </w:tcPr>
+          <w:p>
+            <w:pPr>
+              <w:widowControl w:val="0"/>
+              <w:suppressAutoHyphens/>
+              <w:jc w:val="both"/>
               <w:rPr>
                 <w:sz w:val="28"/>
                 <w:lang w:val="en-US"/>
               </w:rPr>
-              <w:t>01</w:t>
-            </w:r>
-          </w:p>
-        </w:tc>
-        <w:tc>
-          <w:tcPr>
-            <w:tcW w:w="747" w:type="pct"/>
-            <w:tcBorders>
-              <w:top w:val="single" w:sz="4" w:space="0" w:color="auto"/>
-              <w:left w:val="single" w:sz="4" w:space="0" w:color="auto"/>
-              <w:bottom w:val="single" w:sz="4" w:space="0" w:color="auto"/>
-              <w:right w:val="single" w:sz="4" w:space="0" w:color="auto"/>
-            </w:tcBorders>
-            <w:hideMark/>
-          </w:tcPr>
-          <w:p>
-            <w:pPr>
-              <w:widowControl w:val="0"/>
-              <w:suppressAutoHyphens/>
-              <w:jc w:val="both"/>
+            </w:pPr>
+            <w:r>
               <w:rPr>
                 <w:sz w:val="28"/>
                 <w:lang w:val="en-US"/>
               </w:rPr>
-            </w:pPr>
-            <w:r>
-              <w:rPr>
-                <w:sz w:val="28"/>
-                <w:lang w:val="en-US"/>
-              </w:rPr>
-              <w:t>4</w:t>
-            </w:r>
-          </w:p>
-        </w:tc>
-        <w:tc>
-          <w:tcPr>
-            <w:tcW w:w="809" w:type="pct"/>
-            <w:tcBorders>
-              <w:top w:val="single" w:sz="4" w:space="0" w:color="auto"/>
-              <w:left w:val="single" w:sz="4" w:space="0" w:color="auto"/>
-              <w:bottom w:val="single" w:sz="4" w:space="0" w:color="auto"/>
-              <w:right w:val="single" w:sz="4" w:space="0" w:color="auto"/>
-            </w:tcBorders>
-            <w:hideMark/>
-          </w:tcPr>
-          <w:p>
-            <w:pPr>
-              <w:widowControl w:val="0"/>
-              <w:suppressAutoHyphens/>
-              <w:jc w:val="both"/>
-              <w:rPr>
-                <w:sz w:val="28"/>
-                <w:lang w:val="en-US"/>
-              </w:rPr>
-            </w:pPr>
-            <w:r>
-              <w:rPr>
-                <w:sz w:val="28"/>
-                <w:lang w:val="en-US"/>
-              </w:rPr>
-              <w:t>0,4</w:t>
+              <w:t>0,3</w:t>
             </w:r>
           </w:p>
         </w:tc>

</xml_diff>

<commit_message>
edit conclusion for 1st practice
</commit_message>
<xml_diff>
--- a/semester_7/practice_1/Отчет.docx
+++ b/semester_7/practice_1/Отчет.docx
@@ -8464,12 +8464,40 @@
     <w:p>
       <w:pPr>
         <w:pStyle w:val="Basestyle"/>
-        <w:numPr>
-          <w:ilvl w:val="0"/>
-          <w:numId w:val="2"/>
-        </w:numPr>
         <w:spacing w:line="340" w:lineRule="exact"/>
-        <w:ind w:left="0" w:firstLine="709"/>
+        <w:ind w:firstLine="709"/>
+      </w:pPr>
+      <w:r>
+        <w:t>В качестве критериев завершения работы алгоритма могут использоваться различные условия: достижение заданного числа поколений, получение решения, удовлетворяющего</w:t>
+      </w:r>
+      <w:r>
+        <w:t xml:space="preserve"> фитнесс-</w:t>
+      </w:r>
+      <w:r>
+        <w:t>функции, либо превышение установленного лимита времени.</w:t>
+      </w:r>
+    </w:p>
+    <w:p>
+      <w:pPr>
+        <w:pStyle w:val="Basestyle"/>
+        <w:spacing w:line="340" w:lineRule="exact"/>
+        <w:ind w:firstLine="709"/>
+      </w:pPr>
+      <w:r>
+        <w:t>В данном задании алгоритм был остановлен после первого поколения. За это время удалось повысить среднюю приспособленность популяции с 0,28 до 0,37, что свидетельствует о корректной работе эволюционного механизма.</w:t>
+      </w:r>
+    </w:p>
+    <w:p>
+      <w:pPr>
+        <w:pStyle w:val="Basestyle"/>
+        <w:spacing w:line="340" w:lineRule="exact"/>
+        <w:ind w:firstLine="709"/>
+      </w:pPr>
+    </w:p>
+    <w:p>
+      <w:pPr>
+        <w:pStyle w:val="Basestyle"/>
+        <w:spacing w:line="340" w:lineRule="exact"/>
       </w:pPr>
       <w:r>
         <w:br w:type="page"/>
@@ -8546,39 +8574,7 @@
           <w:sz w:val="28"/>
           <w:szCs w:val="28"/>
         </w:rPr>
-        <w:t xml:space="preserve">» // Система электронного обучения Сибирского Федерального </w:t>
-      </w:r>
-      <w:proofErr w:type="gramStart"/>
-      <w:r>
-        <w:rPr>
-          <w:sz w:val="28"/>
-          <w:szCs w:val="28"/>
-        </w:rPr>
-        <w:t>университета :</w:t>
-      </w:r>
-      <w:proofErr w:type="gramEnd"/>
-      <w:r>
-        <w:rPr>
-          <w:sz w:val="28"/>
-          <w:szCs w:val="28"/>
-        </w:rPr>
-        <w:t xml:space="preserve"> [сайт]. – Красноярск, 2010 </w:t>
-      </w:r>
-      <w:proofErr w:type="gramStart"/>
-      <w:r>
-        <w:rPr>
-          <w:sz w:val="28"/>
-          <w:szCs w:val="28"/>
-        </w:rPr>
-        <w:t>– .</w:t>
-      </w:r>
-      <w:proofErr w:type="gramEnd"/>
-      <w:r>
-        <w:rPr>
-          <w:sz w:val="28"/>
-          <w:szCs w:val="28"/>
-        </w:rPr>
-        <w:t xml:space="preserve"> – </w:t>
+        <w:t xml:space="preserve">» // Система электронного обучения Сибирского Федерального университета : [сайт]. – Красноярск, 2010 – . – </w:t>
       </w:r>
       <w:r>
         <w:rPr>
@@ -8649,23 +8645,7 @@
           <w:sz w:val="28"/>
           <w:szCs w:val="28"/>
         </w:rPr>
-        <w:t xml:space="preserve">). – Режим доступа: для </w:t>
-      </w:r>
-      <w:proofErr w:type="spellStart"/>
-      <w:r>
-        <w:rPr>
-          <w:sz w:val="28"/>
-          <w:szCs w:val="28"/>
-        </w:rPr>
-        <w:t>авториз</w:t>
-      </w:r>
-      <w:proofErr w:type="spellEnd"/>
-      <w:r>
-        <w:rPr>
-          <w:sz w:val="28"/>
-          <w:szCs w:val="28"/>
-        </w:rPr>
-        <w:t>. пользователей. – Текст: электронный.</w:t>
+        <w:t>). – Режим доступа: для авториз. пользователей. – Текст: электронный.</w:t>
       </w:r>
     </w:p>
     <w:p>

</xml_diff>